<commit_message>
Updated URL for Project tracking software report
Updated URL for Project tracking software report
</commit_message>
<xml_diff>
--- a/FinalSubmission.docx
+++ b/FinalSubmission.docx
@@ -222,7 +222,7 @@
         </w:rPr>
         <w:t xml:space="preserve"> </w:t>
       </w:r>
-      <w:hyperlink r:id="rId5" w:history="1">
+      <w:hyperlink r:id="rId5" w:anchor="/goal/2E636749-BFF6-EEA4-EB20-296D941A3BE" w:history="1">
         <w:r>
           <w:rPr>
             <w:rStyle w:val="Hyperlink"/>
@@ -237,52 +237,83 @@
     <w:p>
       <w:pPr>
         <w:numPr>
+          <w:ilvl w:val="1"/>
+          <w:numId w:val="1"/>
+        </w:numPr>
+        <w:shd w:val="clear" w:color="auto" w:fill="FFFFFF"/>
+        <w:spacing w:after="240" w:line="360" w:lineRule="atLeast"/>
+        <w:rPr>
+          <w:rFonts w:ascii="Helvetica" w:eastAsia="Times New Roman" w:hAnsi="Helvetica" w:cs="Helvetica"/>
+          <w:color w:val="222222"/>
+          <w:sz w:val="27"/>
+          <w:szCs w:val="27"/>
+        </w:rPr>
+      </w:pPr>
+      <w:r>
+        <w:rPr>
+          <w:rFonts w:ascii="Helvetica" w:eastAsia="Times New Roman" w:hAnsi="Helvetica" w:cs="Helvetica"/>
+          <w:color w:val="222222"/>
+          <w:sz w:val="27"/>
+          <w:szCs w:val="27"/>
+        </w:rPr>
+        <w:t xml:space="preserve">Project Tracker Report </w:t>
+      </w:r>
+      <w:r>
+        <w:rPr>
+          <w:rFonts w:ascii="Helvetica" w:eastAsia="Times New Roman" w:hAnsi="Helvetica" w:cs="Helvetica"/>
+          <w:color w:val="222222"/>
+          <w:sz w:val="27"/>
+          <w:szCs w:val="27"/>
+        </w:rPr>
+        <w:t>(.pdf)</w:t>
+      </w:r>
+      <w:r>
+        <w:rPr>
+          <w:rFonts w:ascii="Helvetica" w:eastAsia="Times New Roman" w:hAnsi="Helvetica" w:cs="Helvetica"/>
+          <w:color w:val="222222"/>
+          <w:sz w:val="27"/>
+          <w:szCs w:val="27"/>
+        </w:rPr>
+        <w:t xml:space="preserve">: </w:t>
+      </w:r>
+      <w:hyperlink r:id="rId6" w:history="1">
+        <w:r>
+          <w:rPr>
+            <w:rStyle w:val="Hyperlink"/>
+            <w:rFonts w:ascii="Helvetica" w:eastAsia="Times New Roman" w:hAnsi="Helvetica" w:cs="Helvetica"/>
+            <w:sz w:val="27"/>
+            <w:szCs w:val="27"/>
+          </w:rPr>
+          <w:t>https://github.com/soorin1993/mafiagame/blob/master/Mafia%20Game%20App%20Project%20Tracke</w:t>
+        </w:r>
+        <w:bookmarkStart w:id="0" w:name="_GoBack"/>
+        <w:bookmarkEnd w:id="0"/>
+        <w:r>
+          <w:rPr>
+            <w:rStyle w:val="Hyperlink"/>
+            <w:rFonts w:ascii="Helvetica" w:eastAsia="Times New Roman" w:hAnsi="Helvetica" w:cs="Helvetica"/>
+            <w:sz w:val="27"/>
+            <w:szCs w:val="27"/>
+          </w:rPr>
+          <w:t>r</w:t>
+        </w:r>
+        <w:r>
+          <w:rPr>
+            <w:rStyle w:val="Hyperlink"/>
+            <w:rFonts w:ascii="Helvetica" w:eastAsia="Times New Roman" w:hAnsi="Helvetica" w:cs="Helvetica"/>
+            <w:sz w:val="27"/>
+            <w:szCs w:val="27"/>
+          </w:rPr>
+          <w:t>.pdf</w:t>
+        </w:r>
+      </w:hyperlink>
+    </w:p>
+    <w:p>
+      <w:pPr>
+        <w:numPr>
           <w:ilvl w:val="0"/>
           <w:numId w:val="1"/>
         </w:numPr>
-        <w:shd w:val="clear" w:color="auto" w:fill="FFFFFF"/>
-        <w:spacing w:after="240" w:line="360" w:lineRule="atLeast"/>
-        <w:rPr>
-          <w:rFonts w:ascii="Helvetica" w:eastAsia="Times New Roman" w:hAnsi="Helvetica" w:cs="Helvetica"/>
-          <w:color w:val="222222"/>
-          <w:sz w:val="27"/>
-          <w:szCs w:val="27"/>
-        </w:rPr>
-      </w:pPr>
-      <w:r>
-        <w:rPr>
-          <w:rFonts w:ascii="Helvetica" w:eastAsia="Times New Roman" w:hAnsi="Helvetica" w:cs="Helvetica"/>
-          <w:color w:val="222222"/>
-          <w:sz w:val="27"/>
-          <w:szCs w:val="27"/>
-        </w:rPr>
-        <w:t xml:space="preserve">Project Tracker Report Export: [link to report.pdf on </w:t>
-      </w:r>
-      <w:proofErr w:type="spellStart"/>
-      <w:r>
-        <w:rPr>
-          <w:rFonts w:ascii="Helvetica" w:eastAsia="Times New Roman" w:hAnsi="Helvetica" w:cs="Helvetica"/>
-          <w:color w:val="222222"/>
-          <w:sz w:val="27"/>
-          <w:szCs w:val="27"/>
-        </w:rPr>
-        <w:t>github</w:t>
-      </w:r>
-      <w:proofErr w:type="spellEnd"/>
-      <w:r>
-        <w:rPr>
-          <w:rFonts w:ascii="Helvetica" w:eastAsia="Times New Roman" w:hAnsi="Helvetica" w:cs="Helvetica"/>
-          <w:color w:val="222222"/>
-          <w:sz w:val="27"/>
-          <w:szCs w:val="27"/>
-        </w:rPr>
-        <w:t>]</w:t>
-      </w:r>
-      <w:bookmarkStart w:id="0" w:name="_GoBack"/>
-      <w:bookmarkEnd w:id="0"/>
-    </w:p>
-    <w:p>
-      <w:pPr>
         <w:shd w:val="clear" w:color="auto" w:fill="FFFFFF"/>
         <w:spacing w:after="240" w:line="360" w:lineRule="atLeast"/>
         <w:rPr>
@@ -318,7 +349,7 @@
                     </pic:cNvPicPr>
                   </pic:nvPicPr>
                   <pic:blipFill>
-                    <a:blip r:embed="rId6" cstate="print">
+                    <a:blip r:embed="rId7" cstate="print">
                       <a:extLst>
                         <a:ext uri="{28A0092B-C50C-407E-A947-70E740481C1C}">
                           <a14:useLocalDpi xmlns:a14="http://schemas.microsoft.com/office/drawing/2010/main" val="0"/>
@@ -434,6 +465,7 @@
           <w:sz w:val="27"/>
           <w:szCs w:val="27"/>
         </w:rPr>
+        <w:lastRenderedPageBreak/>
         <w:t>Project Part 5 document named </w:t>
       </w:r>
       <w:r>
@@ -1270,6 +1302,18 @@
       <w:u w:val="single"/>
     </w:rPr>
   </w:style>
+  <w:style w:type="character" w:styleId="FollowedHyperlink">
+    <w:name w:val="FollowedHyperlink"/>
+    <w:basedOn w:val="DefaultParagraphFont"/>
+    <w:uiPriority w:val="99"/>
+    <w:semiHidden/>
+    <w:unhideWhenUsed/>
+    <w:rsid w:val="00B12873"/>
+    <w:rPr>
+      <w:color w:val="954F72" w:themeColor="followedHyperlink"/>
+      <w:u w:val="single"/>
+    </w:rPr>
+  </w:style>
 </w:styles>
 </file>
 

</xml_diff>